<commit_message>
Added get all books from seller id including unavailable
</commit_message>
<xml_diff>
--- a/Scrum/Milestone 2/Meeting Minutes 12.docx
+++ b/Scrum/Milestone 2/Meeting Minutes 12.docx
@@ -425,26 +425,48 @@
                 <w:sz w:val="20"/>
                 <w:szCs w:val="20"/>
               </w:rPr>
-              <w:t>Alexander Aloi</w:t>
-            </w:r>
-          </w:p>
-          <w:p>
-            <w:pPr>
+              <w:t xml:space="preserve">Alexander </w:t>
+            </w:r>
+            <w:proofErr w:type="spellStart"/>
+            <w:r>
               <w:rPr>
                 <w:rFonts w:ascii="Raleway" w:eastAsia="Raleway" w:hAnsi="Raleway" w:cs="Raleway"/>
                 <w:color w:val="000000" w:themeColor="text1"/>
                 <w:sz w:val="20"/>
                 <w:szCs w:val="20"/>
               </w:rPr>
-            </w:pPr>
-            <w:r>
+              <w:t>Aloi</w:t>
+            </w:r>
+            <w:proofErr w:type="spellEnd"/>
+          </w:p>
+          <w:p>
+            <w:pPr>
               <w:rPr>
                 <w:rFonts w:ascii="Raleway" w:eastAsia="Raleway" w:hAnsi="Raleway" w:cs="Raleway"/>
                 <w:color w:val="000000" w:themeColor="text1"/>
                 <w:sz w:val="20"/>
                 <w:szCs w:val="20"/>
               </w:rPr>
-              <w:t>Aili Gong</w:t>
+            </w:pPr>
+            <w:proofErr w:type="spellStart"/>
+            <w:r>
+              <w:rPr>
+                <w:rFonts w:ascii="Raleway" w:eastAsia="Raleway" w:hAnsi="Raleway" w:cs="Raleway"/>
+                <w:color w:val="000000" w:themeColor="text1"/>
+                <w:sz w:val="20"/>
+                <w:szCs w:val="20"/>
+              </w:rPr>
+              <w:t>Aili</w:t>
+            </w:r>
+            <w:proofErr w:type="spellEnd"/>
+            <w:r>
+              <w:rPr>
+                <w:rFonts w:ascii="Raleway" w:eastAsia="Raleway" w:hAnsi="Raleway" w:cs="Raleway"/>
+                <w:color w:val="000000" w:themeColor="text1"/>
+                <w:sz w:val="20"/>
+                <w:szCs w:val="20"/>
+              </w:rPr>
+              <w:t xml:space="preserve"> Gong</w:t>
             </w:r>
           </w:p>
           <w:p>
@@ -988,6 +1010,1099 @@
       <w:bookmarkStart w:id="4" w:name="_a58xphi97l0w" w:colFirst="0" w:colLast="0"/>
       <w:bookmarkEnd w:id="4"/>
     </w:p>
+    <w:p>
+      <w:pPr>
+        <w:pStyle w:val="Heading2"/>
+        <w:rPr>
+          <w:rFonts w:ascii="Raleway" w:eastAsia="Raleway" w:hAnsi="Raleway" w:cs="Raleway"/>
+        </w:rPr>
+      </w:pPr>
+      <w:r>
+        <w:rPr>
+          <w:rFonts w:ascii="Raleway" w:eastAsia="Raleway" w:hAnsi="Raleway" w:cs="Raleway"/>
+        </w:rPr>
+        <w:t>Action Items</w:t>
+      </w:r>
+    </w:p>
+    <w:tbl>
+      <w:tblPr>
+        <w:tblStyle w:val="a1"/>
+        <w:tblW w:w="8925" w:type="dxa"/>
+        <w:tblInd w:w="-39" w:type="dxa"/>
+        <w:tblBorders>
+          <w:top w:val="single" w:sz="6" w:space="0" w:color="000000"/>
+          <w:left w:val="single" w:sz="6" w:space="0" w:color="000000"/>
+          <w:bottom w:val="single" w:sz="6" w:space="0" w:color="000000"/>
+          <w:right w:val="single" w:sz="6" w:space="0" w:color="000000"/>
+          <w:insideH w:val="single" w:sz="6" w:space="0" w:color="000000"/>
+          <w:insideV w:val="single" w:sz="6" w:space="0" w:color="000000"/>
+        </w:tblBorders>
+        <w:tblLayout w:type="fixed"/>
+        <w:tblLook w:val="0600" w:firstRow="0" w:lastRow="0" w:firstColumn="0" w:lastColumn="0" w:noHBand="1" w:noVBand="1"/>
+      </w:tblPr>
+      <w:tblGrid>
+        <w:gridCol w:w="840"/>
+        <w:gridCol w:w="5130"/>
+        <w:gridCol w:w="1590"/>
+        <w:gridCol w:w="1365"/>
+      </w:tblGrid>
+      <w:tr>
+        <w:tc>
+          <w:tcPr>
+            <w:tcW w:w="840" w:type="dxa"/>
+            <w:tcBorders>
+              <w:top w:val="single" w:sz="8" w:space="0" w:color="808080"/>
+              <w:left w:val="single" w:sz="8" w:space="0" w:color="808080"/>
+              <w:bottom w:val="single" w:sz="8" w:space="0" w:color="808080"/>
+              <w:right w:val="single" w:sz="8" w:space="0" w:color="808080"/>
+            </w:tcBorders>
+            <w:shd w:val="clear" w:color="auto" w:fill="E6E6E6"/>
+            <w:tcMar>
+              <w:top w:w="5" w:type="dxa"/>
+              <w:left w:w="5" w:type="dxa"/>
+              <w:bottom w:w="5" w:type="dxa"/>
+              <w:right w:w="5" w:type="dxa"/>
+            </w:tcMar>
+          </w:tcPr>
+          <w:p>
+            <w:pPr>
+              <w:widowControl w:val="0"/>
+              <w:pBdr>
+                <w:top w:val="nil"/>
+                <w:left w:val="nil"/>
+                <w:bottom w:val="nil"/>
+                <w:right w:val="nil"/>
+                <w:between w:val="nil"/>
+              </w:pBdr>
+              <w:jc w:val="center"/>
+              <w:rPr>
+                <w:rFonts w:ascii="Raleway" w:eastAsia="Raleway" w:hAnsi="Raleway" w:cs="Raleway"/>
+                <w:sz w:val="20"/>
+                <w:szCs w:val="20"/>
+                <w:shd w:val="clear" w:color="auto" w:fill="E6E6E6"/>
+              </w:rPr>
+            </w:pPr>
+            <w:r>
+              <w:rPr>
+                <w:rFonts w:ascii="Raleway" w:eastAsia="Raleway" w:hAnsi="Raleway" w:cs="Raleway"/>
+                <w:sz w:val="20"/>
+                <w:szCs w:val="20"/>
+                <w:shd w:val="clear" w:color="auto" w:fill="E6E6E6"/>
+              </w:rPr>
+              <w:t>No.</w:t>
+            </w:r>
+          </w:p>
+        </w:tc>
+        <w:tc>
+          <w:tcPr>
+            <w:tcW w:w="5130" w:type="dxa"/>
+            <w:tcBorders>
+              <w:top w:val="single" w:sz="8" w:space="0" w:color="808080"/>
+              <w:bottom w:val="single" w:sz="8" w:space="0" w:color="808080"/>
+              <w:right w:val="single" w:sz="8" w:space="0" w:color="808080"/>
+            </w:tcBorders>
+            <w:shd w:val="clear" w:color="auto" w:fill="E6E6E6"/>
+            <w:tcMar>
+              <w:top w:w="5" w:type="dxa"/>
+              <w:left w:w="5" w:type="dxa"/>
+              <w:bottom w:w="5" w:type="dxa"/>
+              <w:right w:w="5" w:type="dxa"/>
+            </w:tcMar>
+          </w:tcPr>
+          <w:p>
+            <w:pPr>
+              <w:widowControl w:val="0"/>
+              <w:pBdr>
+                <w:top w:val="nil"/>
+                <w:left w:val="nil"/>
+                <w:bottom w:val="nil"/>
+                <w:right w:val="nil"/>
+                <w:between w:val="nil"/>
+              </w:pBdr>
+              <w:jc w:val="center"/>
+              <w:rPr>
+                <w:rFonts w:ascii="Raleway" w:eastAsia="Raleway" w:hAnsi="Raleway" w:cs="Raleway"/>
+                <w:sz w:val="20"/>
+                <w:szCs w:val="20"/>
+                <w:shd w:val="clear" w:color="auto" w:fill="E6E6E6"/>
+              </w:rPr>
+            </w:pPr>
+            <w:r>
+              <w:rPr>
+                <w:rFonts w:ascii="Raleway" w:eastAsia="Raleway" w:hAnsi="Raleway" w:cs="Raleway"/>
+                <w:sz w:val="20"/>
+                <w:szCs w:val="20"/>
+                <w:shd w:val="clear" w:color="auto" w:fill="E6E6E6"/>
+              </w:rPr>
+              <w:t>Item</w:t>
+            </w:r>
+          </w:p>
+        </w:tc>
+        <w:tc>
+          <w:tcPr>
+            <w:tcW w:w="1590" w:type="dxa"/>
+            <w:tcBorders>
+              <w:top w:val="single" w:sz="8" w:space="0" w:color="808080"/>
+              <w:bottom w:val="single" w:sz="8" w:space="0" w:color="808080"/>
+              <w:right w:val="single" w:sz="8" w:space="0" w:color="808080"/>
+            </w:tcBorders>
+            <w:shd w:val="clear" w:color="auto" w:fill="E6E6E6"/>
+            <w:tcMar>
+              <w:top w:w="5" w:type="dxa"/>
+              <w:left w:w="5" w:type="dxa"/>
+              <w:bottom w:w="5" w:type="dxa"/>
+              <w:right w:w="5" w:type="dxa"/>
+            </w:tcMar>
+          </w:tcPr>
+          <w:p>
+            <w:pPr>
+              <w:widowControl w:val="0"/>
+              <w:pBdr>
+                <w:top w:val="nil"/>
+                <w:left w:val="nil"/>
+                <w:bottom w:val="nil"/>
+                <w:right w:val="nil"/>
+                <w:between w:val="nil"/>
+              </w:pBdr>
+              <w:jc w:val="center"/>
+              <w:rPr>
+                <w:rFonts w:ascii="Raleway" w:eastAsia="Raleway" w:hAnsi="Raleway" w:cs="Raleway"/>
+                <w:sz w:val="20"/>
+                <w:szCs w:val="20"/>
+                <w:shd w:val="clear" w:color="auto" w:fill="E6E6E6"/>
+              </w:rPr>
+            </w:pPr>
+            <w:r>
+              <w:rPr>
+                <w:rFonts w:ascii="Raleway" w:eastAsia="Raleway" w:hAnsi="Raleway" w:cs="Raleway"/>
+                <w:sz w:val="20"/>
+                <w:szCs w:val="20"/>
+                <w:shd w:val="clear" w:color="auto" w:fill="E6E6E6"/>
+              </w:rPr>
+              <w:t>Who</w:t>
+            </w:r>
+          </w:p>
+        </w:tc>
+        <w:tc>
+          <w:tcPr>
+            <w:tcW w:w="1365" w:type="dxa"/>
+            <w:tcBorders>
+              <w:top w:val="single" w:sz="8" w:space="0" w:color="808080"/>
+              <w:bottom w:val="single" w:sz="8" w:space="0" w:color="808080"/>
+              <w:right w:val="single" w:sz="8" w:space="0" w:color="808080"/>
+            </w:tcBorders>
+            <w:shd w:val="clear" w:color="auto" w:fill="E6E6E6"/>
+            <w:tcMar>
+              <w:top w:w="5" w:type="dxa"/>
+              <w:left w:w="5" w:type="dxa"/>
+              <w:bottom w:w="5" w:type="dxa"/>
+              <w:right w:w="5" w:type="dxa"/>
+            </w:tcMar>
+          </w:tcPr>
+          <w:p>
+            <w:pPr>
+              <w:widowControl w:val="0"/>
+              <w:pBdr>
+                <w:top w:val="nil"/>
+                <w:left w:val="nil"/>
+                <w:bottom w:val="nil"/>
+                <w:right w:val="nil"/>
+                <w:between w:val="nil"/>
+              </w:pBdr>
+              <w:jc w:val="center"/>
+              <w:rPr>
+                <w:rFonts w:ascii="Raleway" w:eastAsia="Raleway" w:hAnsi="Raleway" w:cs="Raleway"/>
+                <w:sz w:val="20"/>
+                <w:szCs w:val="20"/>
+                <w:shd w:val="clear" w:color="auto" w:fill="E6E6E6"/>
+              </w:rPr>
+            </w:pPr>
+            <w:r>
+              <w:rPr>
+                <w:rFonts w:ascii="Raleway" w:eastAsia="Raleway" w:hAnsi="Raleway" w:cs="Raleway"/>
+                <w:sz w:val="20"/>
+                <w:szCs w:val="20"/>
+                <w:shd w:val="clear" w:color="auto" w:fill="E6E6E6"/>
+              </w:rPr>
+              <w:t>By</w:t>
+            </w:r>
+          </w:p>
+        </w:tc>
+      </w:tr>
+      <w:tr>
+        <w:tc>
+          <w:tcPr>
+            <w:tcW w:w="840" w:type="dxa"/>
+            <w:tcBorders>
+              <w:left w:val="single" w:sz="8" w:space="0" w:color="808080"/>
+              <w:bottom w:val="single" w:sz="8" w:space="0" w:color="808080"/>
+              <w:right w:val="single" w:sz="8" w:space="0" w:color="808080"/>
+            </w:tcBorders>
+            <w:shd w:val="clear" w:color="auto" w:fill="auto"/>
+            <w:tcMar>
+              <w:top w:w="5" w:type="dxa"/>
+              <w:left w:w="5" w:type="dxa"/>
+              <w:bottom w:w="5" w:type="dxa"/>
+              <w:right w:w="5" w:type="dxa"/>
+            </w:tcMar>
+          </w:tcPr>
+          <w:p>
+            <w:pPr>
+              <w:widowControl w:val="0"/>
+              <w:pBdr>
+                <w:top w:val="nil"/>
+                <w:left w:val="nil"/>
+                <w:bottom w:val="nil"/>
+                <w:right w:val="nil"/>
+                <w:between w:val="nil"/>
+              </w:pBdr>
+              <w:jc w:val="center"/>
+              <w:rPr>
+                <w:rFonts w:ascii="Raleway" w:eastAsia="Raleway" w:hAnsi="Raleway" w:cs="Raleway"/>
+                <w:sz w:val="20"/>
+                <w:szCs w:val="20"/>
+              </w:rPr>
+            </w:pPr>
+            <w:r>
+              <w:rPr>
+                <w:rFonts w:ascii="Raleway" w:eastAsia="Raleway" w:hAnsi="Raleway" w:cs="Raleway"/>
+                <w:sz w:val="20"/>
+                <w:szCs w:val="20"/>
+              </w:rPr>
+              <w:t>1</w:t>
+            </w:r>
+          </w:p>
+        </w:tc>
+        <w:tc>
+          <w:tcPr>
+            <w:tcW w:w="5130" w:type="dxa"/>
+            <w:tcBorders>
+              <w:bottom w:val="single" w:sz="8" w:space="0" w:color="808080"/>
+              <w:right w:val="single" w:sz="8" w:space="0" w:color="808080"/>
+            </w:tcBorders>
+            <w:shd w:val="clear" w:color="auto" w:fill="auto"/>
+            <w:tcMar>
+              <w:top w:w="5" w:type="dxa"/>
+              <w:left w:w="5" w:type="dxa"/>
+              <w:bottom w:w="5" w:type="dxa"/>
+              <w:right w:w="5" w:type="dxa"/>
+            </w:tcMar>
+          </w:tcPr>
+          <w:p>
+            <w:pPr>
+              <w:widowControl w:val="0"/>
+              <w:pBdr>
+                <w:top w:val="nil"/>
+                <w:left w:val="nil"/>
+                <w:bottom w:val="nil"/>
+                <w:right w:val="nil"/>
+                <w:between w:val="nil"/>
+              </w:pBdr>
+              <w:rPr>
+                <w:rFonts w:ascii="Raleway" w:eastAsia="Raleway" w:hAnsi="Raleway" w:cs="Raleway"/>
+                <w:sz w:val="20"/>
+                <w:szCs w:val="20"/>
+              </w:rPr>
+            </w:pPr>
+            <w:r>
+              <w:rPr>
+                <w:rFonts w:ascii="Raleway" w:eastAsia="Raleway" w:hAnsi="Raleway" w:cs="Raleway"/>
+                <w:sz w:val="20"/>
+                <w:szCs w:val="20"/>
+              </w:rPr>
+              <w:t>Prepare for Sprint 2</w:t>
+            </w:r>
+            <w:r>
+              <w:rPr>
+                <w:rFonts w:ascii="Raleway" w:eastAsia="Raleway" w:hAnsi="Raleway" w:cs="Raleway"/>
+                <w:sz w:val="20"/>
+                <w:szCs w:val="20"/>
+              </w:rPr>
+              <w:t xml:space="preserve"> </w:t>
+            </w:r>
+          </w:p>
+        </w:tc>
+        <w:tc>
+          <w:tcPr>
+            <w:tcW w:w="1590" w:type="dxa"/>
+            <w:tcBorders>
+              <w:bottom w:val="single" w:sz="8" w:space="0" w:color="808080"/>
+              <w:right w:val="single" w:sz="8" w:space="0" w:color="808080"/>
+            </w:tcBorders>
+            <w:shd w:val="clear" w:color="auto" w:fill="auto"/>
+            <w:tcMar>
+              <w:top w:w="5" w:type="dxa"/>
+              <w:left w:w="5" w:type="dxa"/>
+              <w:bottom w:w="5" w:type="dxa"/>
+              <w:right w:w="5" w:type="dxa"/>
+            </w:tcMar>
+          </w:tcPr>
+          <w:p>
+            <w:pPr>
+              <w:widowControl w:val="0"/>
+              <w:pBdr>
+                <w:top w:val="nil"/>
+                <w:left w:val="nil"/>
+                <w:bottom w:val="nil"/>
+                <w:right w:val="nil"/>
+                <w:between w:val="nil"/>
+              </w:pBdr>
+              <w:rPr>
+                <w:rFonts w:ascii="Raleway" w:eastAsia="Raleway" w:hAnsi="Raleway" w:cs="Raleway"/>
+                <w:sz w:val="20"/>
+                <w:szCs w:val="20"/>
+              </w:rPr>
+            </w:pPr>
+            <w:r>
+              <w:rPr>
+                <w:rFonts w:ascii="Raleway" w:eastAsia="Raleway" w:hAnsi="Raleway" w:cs="Raleway"/>
+                <w:sz w:val="20"/>
+                <w:szCs w:val="20"/>
+              </w:rPr>
+              <w:t>Jared Song</w:t>
+            </w:r>
+          </w:p>
+        </w:tc>
+        <w:tc>
+          <w:tcPr>
+            <w:tcW w:w="1365" w:type="dxa"/>
+            <w:tcBorders>
+              <w:bottom w:val="single" w:sz="8" w:space="0" w:color="808080"/>
+              <w:right w:val="single" w:sz="8" w:space="0" w:color="808080"/>
+            </w:tcBorders>
+            <w:shd w:val="clear" w:color="auto" w:fill="auto"/>
+            <w:tcMar>
+              <w:top w:w="5" w:type="dxa"/>
+              <w:left w:w="5" w:type="dxa"/>
+              <w:bottom w:w="5" w:type="dxa"/>
+              <w:right w:w="5" w:type="dxa"/>
+            </w:tcMar>
+          </w:tcPr>
+          <w:p>
+            <w:pPr>
+              <w:widowControl w:val="0"/>
+              <w:pBdr>
+                <w:top w:val="nil"/>
+                <w:left w:val="nil"/>
+                <w:bottom w:val="nil"/>
+                <w:right w:val="nil"/>
+                <w:between w:val="nil"/>
+              </w:pBdr>
+              <w:rPr>
+                <w:rFonts w:ascii="Raleway" w:eastAsia="Raleway" w:hAnsi="Raleway" w:cs="Raleway"/>
+                <w:sz w:val="20"/>
+                <w:szCs w:val="20"/>
+              </w:rPr>
+            </w:pPr>
+            <w:r>
+              <w:rPr>
+                <w:rFonts w:ascii="Raleway" w:eastAsia="Raleway" w:hAnsi="Raleway" w:cs="Raleway"/>
+                <w:sz w:val="20"/>
+                <w:szCs w:val="20"/>
+              </w:rPr>
+              <w:t>6</w:t>
+            </w:r>
+            <w:r>
+              <w:rPr>
+                <w:rFonts w:ascii="Raleway" w:eastAsia="Raleway" w:hAnsi="Raleway" w:cs="Raleway"/>
+                <w:sz w:val="20"/>
+                <w:szCs w:val="20"/>
+              </w:rPr>
+              <w:t>/09/2021</w:t>
+            </w:r>
+          </w:p>
+        </w:tc>
+      </w:tr>
+      <w:tr>
+        <w:tc>
+          <w:tcPr>
+            <w:tcW w:w="840" w:type="dxa"/>
+            <w:tcBorders>
+              <w:left w:val="single" w:sz="8" w:space="0" w:color="808080"/>
+              <w:bottom w:val="single" w:sz="8" w:space="0" w:color="808080"/>
+              <w:right w:val="single" w:sz="8" w:space="0" w:color="808080"/>
+            </w:tcBorders>
+            <w:shd w:val="clear" w:color="auto" w:fill="auto"/>
+            <w:tcMar>
+              <w:top w:w="5" w:type="dxa"/>
+              <w:left w:w="5" w:type="dxa"/>
+              <w:bottom w:w="5" w:type="dxa"/>
+              <w:right w:w="5" w:type="dxa"/>
+            </w:tcMar>
+          </w:tcPr>
+          <w:p>
+            <w:pPr>
+              <w:widowControl w:val="0"/>
+              <w:pBdr>
+                <w:top w:val="nil"/>
+                <w:left w:val="nil"/>
+                <w:bottom w:val="nil"/>
+                <w:right w:val="nil"/>
+                <w:between w:val="nil"/>
+              </w:pBdr>
+              <w:jc w:val="center"/>
+              <w:rPr>
+                <w:rFonts w:ascii="Raleway" w:eastAsia="Raleway" w:hAnsi="Raleway" w:cs="Raleway"/>
+                <w:sz w:val="20"/>
+                <w:szCs w:val="20"/>
+              </w:rPr>
+            </w:pPr>
+            <w:r>
+              <w:rPr>
+                <w:rFonts w:ascii="Raleway" w:eastAsia="Raleway" w:hAnsi="Raleway" w:cs="Raleway"/>
+                <w:sz w:val="20"/>
+                <w:szCs w:val="20"/>
+              </w:rPr>
+              <w:t>2</w:t>
+            </w:r>
+          </w:p>
+        </w:tc>
+        <w:tc>
+          <w:tcPr>
+            <w:tcW w:w="5130" w:type="dxa"/>
+            <w:tcBorders>
+              <w:bottom w:val="single" w:sz="8" w:space="0" w:color="808080"/>
+              <w:right w:val="single" w:sz="8" w:space="0" w:color="808080"/>
+            </w:tcBorders>
+            <w:shd w:val="clear" w:color="auto" w:fill="auto"/>
+            <w:tcMar>
+              <w:top w:w="5" w:type="dxa"/>
+              <w:left w:w="5" w:type="dxa"/>
+              <w:bottom w:w="5" w:type="dxa"/>
+              <w:right w:w="5" w:type="dxa"/>
+            </w:tcMar>
+          </w:tcPr>
+          <w:p>
+            <w:pPr>
+              <w:widowControl w:val="0"/>
+              <w:pBdr>
+                <w:top w:val="nil"/>
+                <w:left w:val="nil"/>
+                <w:bottom w:val="nil"/>
+                <w:right w:val="nil"/>
+                <w:between w:val="nil"/>
+              </w:pBdr>
+              <w:rPr>
+                <w:rFonts w:ascii="Raleway" w:eastAsia="Raleway" w:hAnsi="Raleway" w:cs="Raleway"/>
+                <w:sz w:val="20"/>
+                <w:szCs w:val="20"/>
+              </w:rPr>
+            </w:pPr>
+            <w:r>
+              <w:rPr>
+                <w:rFonts w:ascii="Raleway" w:eastAsia="Raleway" w:hAnsi="Raleway" w:cs="Raleway"/>
+                <w:sz w:val="20"/>
+                <w:szCs w:val="20"/>
+              </w:rPr>
+              <w:t>Prepare for Sprint 2</w:t>
+            </w:r>
+          </w:p>
+        </w:tc>
+        <w:tc>
+          <w:tcPr>
+            <w:tcW w:w="1590" w:type="dxa"/>
+            <w:tcBorders>
+              <w:bottom w:val="single" w:sz="8" w:space="0" w:color="808080"/>
+              <w:right w:val="single" w:sz="8" w:space="0" w:color="808080"/>
+            </w:tcBorders>
+            <w:shd w:val="clear" w:color="auto" w:fill="auto"/>
+            <w:tcMar>
+              <w:top w:w="5" w:type="dxa"/>
+              <w:left w:w="5" w:type="dxa"/>
+              <w:bottom w:w="5" w:type="dxa"/>
+              <w:right w:w="5" w:type="dxa"/>
+            </w:tcMar>
+          </w:tcPr>
+          <w:p>
+            <w:pPr>
+              <w:widowControl w:val="0"/>
+              <w:pBdr>
+                <w:top w:val="nil"/>
+                <w:left w:val="nil"/>
+                <w:bottom w:val="nil"/>
+                <w:right w:val="nil"/>
+                <w:between w:val="nil"/>
+              </w:pBdr>
+              <w:rPr>
+                <w:rFonts w:ascii="Raleway" w:eastAsia="Raleway" w:hAnsi="Raleway" w:cs="Raleway"/>
+                <w:sz w:val="20"/>
+                <w:szCs w:val="20"/>
+              </w:rPr>
+            </w:pPr>
+            <w:proofErr w:type="spellStart"/>
+            <w:r>
+              <w:rPr>
+                <w:rFonts w:ascii="Raleway" w:eastAsia="Raleway" w:hAnsi="Raleway" w:cs="Raleway"/>
+                <w:sz w:val="20"/>
+                <w:szCs w:val="20"/>
+              </w:rPr>
+              <w:t>Aili</w:t>
+            </w:r>
+            <w:proofErr w:type="spellEnd"/>
+            <w:r>
+              <w:rPr>
+                <w:rFonts w:ascii="Raleway" w:eastAsia="Raleway" w:hAnsi="Raleway" w:cs="Raleway"/>
+                <w:sz w:val="20"/>
+                <w:szCs w:val="20"/>
+              </w:rPr>
+              <w:t xml:space="preserve"> Gong</w:t>
+            </w:r>
+          </w:p>
+        </w:tc>
+        <w:tc>
+          <w:tcPr>
+            <w:tcW w:w="1365" w:type="dxa"/>
+            <w:tcBorders>
+              <w:bottom w:val="single" w:sz="8" w:space="0" w:color="808080"/>
+              <w:right w:val="single" w:sz="8" w:space="0" w:color="808080"/>
+            </w:tcBorders>
+            <w:shd w:val="clear" w:color="auto" w:fill="auto"/>
+            <w:tcMar>
+              <w:top w:w="5" w:type="dxa"/>
+              <w:left w:w="5" w:type="dxa"/>
+              <w:bottom w:w="5" w:type="dxa"/>
+              <w:right w:w="5" w:type="dxa"/>
+            </w:tcMar>
+          </w:tcPr>
+          <w:p>
+            <w:pPr>
+              <w:widowControl w:val="0"/>
+              <w:rPr>
+                <w:rFonts w:ascii="Raleway" w:eastAsia="Raleway" w:hAnsi="Raleway" w:cs="Raleway"/>
+                <w:sz w:val="20"/>
+                <w:szCs w:val="20"/>
+              </w:rPr>
+            </w:pPr>
+            <w:r>
+              <w:rPr>
+                <w:rFonts w:ascii="Raleway" w:eastAsia="Raleway" w:hAnsi="Raleway" w:cs="Raleway"/>
+                <w:sz w:val="20"/>
+                <w:szCs w:val="20"/>
+              </w:rPr>
+              <w:t>6</w:t>
+            </w:r>
+            <w:r>
+              <w:rPr>
+                <w:rFonts w:ascii="Raleway" w:eastAsia="Raleway" w:hAnsi="Raleway" w:cs="Raleway"/>
+                <w:sz w:val="20"/>
+                <w:szCs w:val="20"/>
+              </w:rPr>
+              <w:t>/09/2021</w:t>
+            </w:r>
+          </w:p>
+        </w:tc>
+      </w:tr>
+      <w:tr>
+        <w:tc>
+          <w:tcPr>
+            <w:tcW w:w="840" w:type="dxa"/>
+            <w:tcBorders>
+              <w:left w:val="single" w:sz="8" w:space="0" w:color="808080"/>
+              <w:bottom w:val="single" w:sz="8" w:space="0" w:color="808080"/>
+              <w:right w:val="single" w:sz="8" w:space="0" w:color="808080"/>
+            </w:tcBorders>
+            <w:shd w:val="clear" w:color="auto" w:fill="auto"/>
+            <w:tcMar>
+              <w:top w:w="5" w:type="dxa"/>
+              <w:left w:w="5" w:type="dxa"/>
+              <w:bottom w:w="5" w:type="dxa"/>
+              <w:right w:w="5" w:type="dxa"/>
+            </w:tcMar>
+          </w:tcPr>
+          <w:p>
+            <w:pPr>
+              <w:widowControl w:val="0"/>
+              <w:pBdr>
+                <w:top w:val="nil"/>
+                <w:left w:val="nil"/>
+                <w:bottom w:val="nil"/>
+                <w:right w:val="nil"/>
+                <w:between w:val="nil"/>
+              </w:pBdr>
+              <w:jc w:val="center"/>
+              <w:rPr>
+                <w:rFonts w:ascii="Raleway" w:eastAsia="Raleway" w:hAnsi="Raleway" w:cs="Raleway"/>
+                <w:sz w:val="20"/>
+                <w:szCs w:val="20"/>
+              </w:rPr>
+            </w:pPr>
+            <w:r>
+              <w:rPr>
+                <w:rFonts w:ascii="Raleway" w:eastAsia="Raleway" w:hAnsi="Raleway" w:cs="Raleway"/>
+                <w:sz w:val="20"/>
+                <w:szCs w:val="20"/>
+              </w:rPr>
+              <w:t>3</w:t>
+            </w:r>
+          </w:p>
+        </w:tc>
+        <w:tc>
+          <w:tcPr>
+            <w:tcW w:w="5130" w:type="dxa"/>
+            <w:tcBorders>
+              <w:bottom w:val="single" w:sz="8" w:space="0" w:color="808080"/>
+              <w:right w:val="single" w:sz="8" w:space="0" w:color="808080"/>
+            </w:tcBorders>
+            <w:shd w:val="clear" w:color="auto" w:fill="auto"/>
+            <w:tcMar>
+              <w:top w:w="5" w:type="dxa"/>
+              <w:left w:w="5" w:type="dxa"/>
+              <w:bottom w:w="5" w:type="dxa"/>
+              <w:right w:w="5" w:type="dxa"/>
+            </w:tcMar>
+          </w:tcPr>
+          <w:p>
+            <w:pPr>
+              <w:widowControl w:val="0"/>
+              <w:pBdr>
+                <w:top w:val="nil"/>
+                <w:left w:val="nil"/>
+                <w:bottom w:val="nil"/>
+                <w:right w:val="nil"/>
+                <w:between w:val="nil"/>
+              </w:pBdr>
+              <w:rPr>
+                <w:rFonts w:ascii="Raleway" w:eastAsia="Raleway" w:hAnsi="Raleway" w:cs="Raleway"/>
+                <w:sz w:val="20"/>
+                <w:szCs w:val="20"/>
+              </w:rPr>
+            </w:pPr>
+            <w:r>
+              <w:rPr>
+                <w:rFonts w:ascii="Raleway" w:eastAsia="Raleway" w:hAnsi="Raleway" w:cs="Raleway"/>
+                <w:sz w:val="20"/>
+                <w:szCs w:val="20"/>
+              </w:rPr>
+              <w:t>Prepare for Sprint 2</w:t>
+            </w:r>
+          </w:p>
+        </w:tc>
+        <w:tc>
+          <w:tcPr>
+            <w:tcW w:w="1590" w:type="dxa"/>
+            <w:tcBorders>
+              <w:bottom w:val="single" w:sz="8" w:space="0" w:color="808080"/>
+              <w:right w:val="single" w:sz="8" w:space="0" w:color="808080"/>
+            </w:tcBorders>
+            <w:shd w:val="clear" w:color="auto" w:fill="auto"/>
+            <w:tcMar>
+              <w:top w:w="5" w:type="dxa"/>
+              <w:left w:w="5" w:type="dxa"/>
+              <w:bottom w:w="5" w:type="dxa"/>
+              <w:right w:w="5" w:type="dxa"/>
+            </w:tcMar>
+          </w:tcPr>
+          <w:p>
+            <w:pPr>
+              <w:widowControl w:val="0"/>
+              <w:pBdr>
+                <w:top w:val="nil"/>
+                <w:left w:val="nil"/>
+                <w:bottom w:val="nil"/>
+                <w:right w:val="nil"/>
+                <w:between w:val="nil"/>
+              </w:pBdr>
+              <w:rPr>
+                <w:rFonts w:ascii="Raleway" w:eastAsia="Raleway" w:hAnsi="Raleway" w:cs="Raleway"/>
+                <w:sz w:val="20"/>
+                <w:szCs w:val="20"/>
+              </w:rPr>
+            </w:pPr>
+            <w:r>
+              <w:rPr>
+                <w:rFonts w:ascii="Raleway" w:eastAsia="Raleway" w:hAnsi="Raleway" w:cs="Raleway"/>
+                <w:sz w:val="20"/>
+                <w:szCs w:val="20"/>
+              </w:rPr>
+              <w:t xml:space="preserve">Alexander </w:t>
+            </w:r>
+            <w:proofErr w:type="spellStart"/>
+            <w:r>
+              <w:rPr>
+                <w:rFonts w:ascii="Raleway" w:eastAsia="Raleway" w:hAnsi="Raleway" w:cs="Raleway"/>
+                <w:sz w:val="20"/>
+                <w:szCs w:val="20"/>
+              </w:rPr>
+              <w:t>Aloi</w:t>
+            </w:r>
+            <w:proofErr w:type="spellEnd"/>
+          </w:p>
+        </w:tc>
+        <w:tc>
+          <w:tcPr>
+            <w:tcW w:w="1365" w:type="dxa"/>
+            <w:tcBorders>
+              <w:bottom w:val="single" w:sz="8" w:space="0" w:color="808080"/>
+              <w:right w:val="single" w:sz="8" w:space="0" w:color="808080"/>
+            </w:tcBorders>
+            <w:shd w:val="clear" w:color="auto" w:fill="auto"/>
+            <w:tcMar>
+              <w:top w:w="5" w:type="dxa"/>
+              <w:left w:w="5" w:type="dxa"/>
+              <w:bottom w:w="5" w:type="dxa"/>
+              <w:right w:w="5" w:type="dxa"/>
+            </w:tcMar>
+          </w:tcPr>
+          <w:p>
+            <w:pPr>
+              <w:widowControl w:val="0"/>
+              <w:rPr>
+                <w:rFonts w:ascii="Raleway" w:eastAsia="Raleway" w:hAnsi="Raleway" w:cs="Raleway"/>
+                <w:sz w:val="20"/>
+                <w:szCs w:val="20"/>
+              </w:rPr>
+            </w:pPr>
+            <w:r>
+              <w:rPr>
+                <w:rFonts w:ascii="Raleway" w:eastAsia="Raleway" w:hAnsi="Raleway" w:cs="Raleway"/>
+                <w:sz w:val="20"/>
+                <w:szCs w:val="20"/>
+              </w:rPr>
+              <w:t>6</w:t>
+            </w:r>
+            <w:r>
+              <w:rPr>
+                <w:rFonts w:ascii="Raleway" w:eastAsia="Raleway" w:hAnsi="Raleway" w:cs="Raleway"/>
+                <w:sz w:val="20"/>
+                <w:szCs w:val="20"/>
+              </w:rPr>
+              <w:t>/09/2021</w:t>
+            </w:r>
+          </w:p>
+        </w:tc>
+      </w:tr>
+      <w:tr>
+        <w:tc>
+          <w:tcPr>
+            <w:tcW w:w="840" w:type="dxa"/>
+            <w:tcBorders>
+              <w:left w:val="single" w:sz="8" w:space="0" w:color="808080"/>
+              <w:bottom w:val="single" w:sz="8" w:space="0" w:color="808080"/>
+              <w:right w:val="single" w:sz="8" w:space="0" w:color="808080"/>
+            </w:tcBorders>
+            <w:shd w:val="clear" w:color="auto" w:fill="auto"/>
+            <w:tcMar>
+              <w:top w:w="5" w:type="dxa"/>
+              <w:left w:w="5" w:type="dxa"/>
+              <w:bottom w:w="5" w:type="dxa"/>
+              <w:right w:w="5" w:type="dxa"/>
+            </w:tcMar>
+          </w:tcPr>
+          <w:p>
+            <w:pPr>
+              <w:widowControl w:val="0"/>
+              <w:pBdr>
+                <w:top w:val="nil"/>
+                <w:left w:val="nil"/>
+                <w:bottom w:val="nil"/>
+                <w:right w:val="nil"/>
+                <w:between w:val="nil"/>
+              </w:pBdr>
+              <w:jc w:val="center"/>
+              <w:rPr>
+                <w:rFonts w:ascii="Raleway" w:eastAsia="Raleway" w:hAnsi="Raleway" w:cs="Raleway"/>
+                <w:sz w:val="20"/>
+                <w:szCs w:val="20"/>
+              </w:rPr>
+            </w:pPr>
+            <w:r>
+              <w:rPr>
+                <w:rFonts w:ascii="Raleway" w:eastAsia="Raleway" w:hAnsi="Raleway" w:cs="Raleway"/>
+                <w:sz w:val="20"/>
+                <w:szCs w:val="20"/>
+              </w:rPr>
+              <w:t>4</w:t>
+            </w:r>
+          </w:p>
+        </w:tc>
+        <w:tc>
+          <w:tcPr>
+            <w:tcW w:w="5130" w:type="dxa"/>
+            <w:tcBorders>
+              <w:bottom w:val="single" w:sz="8" w:space="0" w:color="808080"/>
+              <w:right w:val="single" w:sz="8" w:space="0" w:color="808080"/>
+            </w:tcBorders>
+            <w:shd w:val="clear" w:color="auto" w:fill="auto"/>
+            <w:tcMar>
+              <w:top w:w="5" w:type="dxa"/>
+              <w:left w:w="5" w:type="dxa"/>
+              <w:bottom w:w="5" w:type="dxa"/>
+              <w:right w:w="5" w:type="dxa"/>
+            </w:tcMar>
+          </w:tcPr>
+          <w:p>
+            <w:pPr>
+              <w:widowControl w:val="0"/>
+              <w:pBdr>
+                <w:top w:val="nil"/>
+                <w:left w:val="nil"/>
+                <w:bottom w:val="nil"/>
+                <w:right w:val="nil"/>
+                <w:between w:val="nil"/>
+              </w:pBdr>
+              <w:rPr>
+                <w:rFonts w:ascii="Raleway" w:eastAsia="Raleway" w:hAnsi="Raleway" w:cs="Raleway"/>
+                <w:sz w:val="20"/>
+                <w:szCs w:val="20"/>
+              </w:rPr>
+            </w:pPr>
+            <w:r>
+              <w:rPr>
+                <w:rFonts w:ascii="Raleway" w:eastAsia="Raleway" w:hAnsi="Raleway" w:cs="Raleway"/>
+                <w:sz w:val="20"/>
+                <w:szCs w:val="20"/>
+              </w:rPr>
+              <w:t>Prepare for Sprint 2</w:t>
+            </w:r>
+          </w:p>
+        </w:tc>
+        <w:tc>
+          <w:tcPr>
+            <w:tcW w:w="1590" w:type="dxa"/>
+            <w:tcBorders>
+              <w:bottom w:val="single" w:sz="8" w:space="0" w:color="808080"/>
+              <w:right w:val="single" w:sz="8" w:space="0" w:color="808080"/>
+            </w:tcBorders>
+            <w:shd w:val="clear" w:color="auto" w:fill="auto"/>
+            <w:tcMar>
+              <w:top w:w="5" w:type="dxa"/>
+              <w:left w:w="5" w:type="dxa"/>
+              <w:bottom w:w="5" w:type="dxa"/>
+              <w:right w:w="5" w:type="dxa"/>
+            </w:tcMar>
+          </w:tcPr>
+          <w:p>
+            <w:pPr>
+              <w:widowControl w:val="0"/>
+              <w:rPr>
+                <w:rFonts w:ascii="Raleway" w:eastAsia="Raleway" w:hAnsi="Raleway" w:cs="Raleway"/>
+                <w:sz w:val="20"/>
+                <w:szCs w:val="20"/>
+              </w:rPr>
+            </w:pPr>
+            <w:r>
+              <w:rPr>
+                <w:rFonts w:ascii="Raleway" w:eastAsia="Raleway" w:hAnsi="Raleway" w:cs="Raleway"/>
+                <w:sz w:val="20"/>
+                <w:szCs w:val="20"/>
+              </w:rPr>
+              <w:t>Carl Karama</w:t>
+            </w:r>
+          </w:p>
+        </w:tc>
+        <w:tc>
+          <w:tcPr>
+            <w:tcW w:w="1365" w:type="dxa"/>
+            <w:tcBorders>
+              <w:bottom w:val="single" w:sz="8" w:space="0" w:color="808080"/>
+              <w:right w:val="single" w:sz="8" w:space="0" w:color="808080"/>
+            </w:tcBorders>
+            <w:shd w:val="clear" w:color="auto" w:fill="auto"/>
+            <w:tcMar>
+              <w:top w:w="5" w:type="dxa"/>
+              <w:left w:w="5" w:type="dxa"/>
+              <w:bottom w:w="5" w:type="dxa"/>
+              <w:right w:w="5" w:type="dxa"/>
+            </w:tcMar>
+          </w:tcPr>
+          <w:p>
+            <w:pPr>
+              <w:widowControl w:val="0"/>
+              <w:rPr>
+                <w:rFonts w:ascii="Raleway" w:eastAsia="Raleway" w:hAnsi="Raleway" w:cs="Raleway"/>
+                <w:sz w:val="20"/>
+                <w:szCs w:val="20"/>
+              </w:rPr>
+            </w:pPr>
+            <w:r>
+              <w:rPr>
+                <w:rFonts w:ascii="Raleway" w:eastAsia="Raleway" w:hAnsi="Raleway" w:cs="Raleway"/>
+                <w:sz w:val="20"/>
+                <w:szCs w:val="20"/>
+              </w:rPr>
+              <w:t>6</w:t>
+            </w:r>
+            <w:r>
+              <w:rPr>
+                <w:rFonts w:ascii="Raleway" w:eastAsia="Raleway" w:hAnsi="Raleway" w:cs="Raleway"/>
+                <w:sz w:val="20"/>
+                <w:szCs w:val="20"/>
+              </w:rPr>
+              <w:t>/09/2021</w:t>
+            </w:r>
+          </w:p>
+        </w:tc>
+      </w:tr>
+      <w:tr>
+        <w:tc>
+          <w:tcPr>
+            <w:tcW w:w="840" w:type="dxa"/>
+            <w:tcBorders>
+              <w:left w:val="single" w:sz="8" w:space="0" w:color="808080"/>
+              <w:bottom w:val="single" w:sz="8" w:space="0" w:color="808080"/>
+              <w:right w:val="single" w:sz="8" w:space="0" w:color="808080"/>
+            </w:tcBorders>
+            <w:shd w:val="clear" w:color="auto" w:fill="auto"/>
+            <w:tcMar>
+              <w:top w:w="5" w:type="dxa"/>
+              <w:left w:w="5" w:type="dxa"/>
+              <w:bottom w:w="5" w:type="dxa"/>
+              <w:right w:w="5" w:type="dxa"/>
+            </w:tcMar>
+          </w:tcPr>
+          <w:p>
+            <w:pPr>
+              <w:widowControl w:val="0"/>
+              <w:pBdr>
+                <w:top w:val="nil"/>
+                <w:left w:val="nil"/>
+                <w:bottom w:val="nil"/>
+                <w:right w:val="nil"/>
+                <w:between w:val="nil"/>
+              </w:pBdr>
+              <w:jc w:val="center"/>
+              <w:rPr>
+                <w:rFonts w:ascii="Raleway" w:eastAsia="Raleway" w:hAnsi="Raleway" w:cs="Raleway"/>
+                <w:sz w:val="20"/>
+                <w:szCs w:val="20"/>
+              </w:rPr>
+            </w:pPr>
+            <w:r>
+              <w:rPr>
+                <w:rFonts w:ascii="Raleway" w:eastAsia="Raleway" w:hAnsi="Raleway" w:cs="Raleway"/>
+                <w:sz w:val="20"/>
+                <w:szCs w:val="20"/>
+              </w:rPr>
+              <w:t>5</w:t>
+            </w:r>
+          </w:p>
+        </w:tc>
+        <w:tc>
+          <w:tcPr>
+            <w:tcW w:w="5130" w:type="dxa"/>
+            <w:tcBorders>
+              <w:bottom w:val="single" w:sz="8" w:space="0" w:color="808080"/>
+              <w:right w:val="single" w:sz="8" w:space="0" w:color="808080"/>
+            </w:tcBorders>
+            <w:shd w:val="clear" w:color="auto" w:fill="auto"/>
+            <w:tcMar>
+              <w:top w:w="5" w:type="dxa"/>
+              <w:left w:w="5" w:type="dxa"/>
+              <w:bottom w:w="5" w:type="dxa"/>
+              <w:right w:w="5" w:type="dxa"/>
+            </w:tcMar>
+          </w:tcPr>
+          <w:p>
+            <w:pPr>
+              <w:widowControl w:val="0"/>
+              <w:pBdr>
+                <w:top w:val="nil"/>
+                <w:left w:val="nil"/>
+                <w:bottom w:val="nil"/>
+                <w:right w:val="nil"/>
+                <w:between w:val="nil"/>
+              </w:pBdr>
+              <w:rPr>
+                <w:rFonts w:ascii="Raleway" w:eastAsia="Raleway" w:hAnsi="Raleway" w:cs="Raleway"/>
+                <w:sz w:val="20"/>
+                <w:szCs w:val="20"/>
+              </w:rPr>
+            </w:pPr>
+            <w:r>
+              <w:rPr>
+                <w:rFonts w:ascii="Raleway" w:eastAsia="Raleway" w:hAnsi="Raleway" w:cs="Raleway"/>
+                <w:sz w:val="20"/>
+                <w:szCs w:val="20"/>
+              </w:rPr>
+              <w:t>Prepare for Sprint 2</w:t>
+            </w:r>
+          </w:p>
+        </w:tc>
+        <w:tc>
+          <w:tcPr>
+            <w:tcW w:w="1590" w:type="dxa"/>
+            <w:tcBorders>
+              <w:bottom w:val="single" w:sz="8" w:space="0" w:color="808080"/>
+              <w:right w:val="single" w:sz="8" w:space="0" w:color="808080"/>
+            </w:tcBorders>
+            <w:shd w:val="clear" w:color="auto" w:fill="auto"/>
+            <w:tcMar>
+              <w:top w:w="5" w:type="dxa"/>
+              <w:left w:w="5" w:type="dxa"/>
+              <w:bottom w:w="5" w:type="dxa"/>
+              <w:right w:w="5" w:type="dxa"/>
+            </w:tcMar>
+          </w:tcPr>
+          <w:p>
+            <w:pPr>
+              <w:widowControl w:val="0"/>
+              <w:pBdr>
+                <w:top w:val="nil"/>
+                <w:left w:val="nil"/>
+                <w:bottom w:val="nil"/>
+                <w:right w:val="nil"/>
+                <w:between w:val="nil"/>
+              </w:pBdr>
+              <w:rPr>
+                <w:rFonts w:ascii="Raleway" w:eastAsia="Raleway" w:hAnsi="Raleway" w:cs="Raleway"/>
+                <w:sz w:val="20"/>
+                <w:szCs w:val="20"/>
+              </w:rPr>
+            </w:pPr>
+            <w:r>
+              <w:rPr>
+                <w:rFonts w:ascii="Raleway" w:eastAsia="Raleway" w:hAnsi="Raleway" w:cs="Raleway"/>
+                <w:sz w:val="20"/>
+                <w:szCs w:val="20"/>
+              </w:rPr>
+              <w:t>Shannon Dan</w:t>
+            </w:r>
+          </w:p>
+        </w:tc>
+        <w:tc>
+          <w:tcPr>
+            <w:tcW w:w="1365" w:type="dxa"/>
+            <w:tcBorders>
+              <w:bottom w:val="single" w:sz="8" w:space="0" w:color="808080"/>
+              <w:right w:val="single" w:sz="8" w:space="0" w:color="808080"/>
+            </w:tcBorders>
+            <w:shd w:val="clear" w:color="auto" w:fill="auto"/>
+            <w:tcMar>
+              <w:top w:w="5" w:type="dxa"/>
+              <w:left w:w="5" w:type="dxa"/>
+              <w:bottom w:w="5" w:type="dxa"/>
+              <w:right w:w="5" w:type="dxa"/>
+            </w:tcMar>
+          </w:tcPr>
+          <w:p>
+            <w:pPr>
+              <w:widowControl w:val="0"/>
+              <w:rPr>
+                <w:rFonts w:ascii="Raleway" w:eastAsia="Raleway" w:hAnsi="Raleway" w:cs="Raleway"/>
+                <w:sz w:val="20"/>
+                <w:szCs w:val="20"/>
+              </w:rPr>
+            </w:pPr>
+            <w:r>
+              <w:rPr>
+                <w:rFonts w:ascii="Raleway" w:eastAsia="Raleway" w:hAnsi="Raleway" w:cs="Raleway"/>
+                <w:sz w:val="20"/>
+                <w:szCs w:val="20"/>
+              </w:rPr>
+              <w:t>6</w:t>
+            </w:r>
+            <w:r>
+              <w:rPr>
+                <w:rFonts w:ascii="Raleway" w:eastAsia="Raleway" w:hAnsi="Raleway" w:cs="Raleway"/>
+                <w:sz w:val="20"/>
+                <w:szCs w:val="20"/>
+              </w:rPr>
+              <w:t>/09/2021</w:t>
+            </w:r>
+          </w:p>
+        </w:tc>
+      </w:tr>
+    </w:tbl>
     <w:p>
       <w:pPr>
         <w:rPr>

</xml_diff>